<commit_message>
Added more object breakdowns
Controller Breakdowns
</commit_message>
<xml_diff>
--- a/docs/Objectbreakdowncontinued.docx
+++ b/docs/Objectbreakdowncontinued.docx
@@ -205,8 +205,6 @@
       <w:r>
         <w:t>simply a poor question.</w:t>
       </w:r>
-      <w:bookmarkStart w:id="0" w:name="_GoBack"/>
-      <w:bookmarkEnd w:id="0"/>
     </w:p>
     <w:p>
       <w:pPr>
@@ -595,31 +593,7 @@
         <w:rPr>
           <w:rFonts w:cs="Consolas"/>
         </w:rPr>
-        <w:t>submission ids associated with</w:t>
-      </w:r>
-      <w:r>
-        <w:rPr>
-          <w:rFonts w:cs="Consolas"/>
-        </w:rPr>
-        <w:t xml:space="preserve"> answers</w:t>
-      </w:r>
-      <w:r>
-        <w:rPr>
-          <w:rFonts w:cs="Consolas"/>
-        </w:rPr>
-        <w:t xml:space="preserve"> given</w:t>
-      </w:r>
-      <w:r>
-        <w:rPr>
-          <w:rFonts w:cs="Consolas"/>
-        </w:rPr>
-        <w:t xml:space="preserve"> through a</w:t>
-      </w:r>
-      <w:r>
-        <w:rPr>
-          <w:rFonts w:cs="Consolas"/>
-        </w:rPr>
-        <w:t xml:space="preserve"> User account</w:t>
+        <w:t>submission ids associated with answers given through a User account</w:t>
       </w:r>
     </w:p>
     <w:p>
@@ -1052,19 +1026,7 @@
         <w:rPr>
           <w:rFonts w:cs="Consolas"/>
         </w:rPr>
-        <w:t xml:space="preserve">This is the state associated with a </w:t>
-      </w:r>
-      <w:r>
-        <w:rPr>
-          <w:rFonts w:cs="Consolas"/>
-        </w:rPr>
-        <w:t>notification object</w:t>
-      </w:r>
-      <w:r>
-        <w:rPr>
-          <w:rFonts w:cs="Consolas"/>
-        </w:rPr>
-        <w:t xml:space="preserve"> and consists of the default of </w:t>
+        <w:t xml:space="preserve">This is the state associated with a notification object and consists of the default of </w:t>
       </w:r>
       <w:r>
         <w:rPr>
@@ -1236,8 +1198,8 @@
           <w:szCs w:val="28"/>
         </w:rPr>
       </w:pPr>
-      <w:bookmarkStart w:id="1" w:name="_Toc404713122"/>
-      <w:bookmarkStart w:id="2" w:name="_Toc404725082"/>
+      <w:bookmarkStart w:id="0" w:name="_Toc404713122"/>
+      <w:bookmarkStart w:id="1" w:name="_Toc404725082"/>
       <w:proofErr w:type="spellStart"/>
       <w:r>
         <w:rPr>
@@ -1247,8 +1209,8 @@
         </w:rPr>
         <w:t>AuthenticationToken</w:t>
       </w:r>
+      <w:bookmarkEnd w:id="0"/>
       <w:bookmarkEnd w:id="1"/>
-      <w:bookmarkEnd w:id="2"/>
       <w:proofErr w:type="spellEnd"/>
     </w:p>
     <w:p>
@@ -1543,6 +1505,1440 @@
       <w:r>
         <w:tab/>
       </w:r>
+    </w:p>
+    <w:p>
+      <w:pPr>
+        <w:spacing w:after="0" w:line="240" w:lineRule="auto"/>
+        <w:ind w:firstLine="720"/>
+      </w:pPr>
+    </w:p>
+    <w:p>
+      <w:pPr>
+        <w:pStyle w:val="Heading2"/>
+      </w:pPr>
+      <w:bookmarkStart w:id="2" w:name="_Toc404713152"/>
+      <w:bookmarkStart w:id="3" w:name="_Toc404725112"/>
+      <w:proofErr w:type="spellStart"/>
+      <w:r>
+        <w:t>A</w:t>
+      </w:r>
+      <w:r>
+        <w:t>uthenticationController</w:t>
+      </w:r>
+      <w:proofErr w:type="spellEnd"/>
+    </w:p>
+    <w:p>
+      <w:pPr>
+        <w:rPr>
+          <w:lang w:val="en-US"/>
+        </w:rPr>
+      </w:pPr>
+    </w:p>
+    <w:p>
+      <w:pPr>
+        <w:rPr>
+          <w:lang w:val="en-US"/>
+        </w:rPr>
+      </w:pPr>
+      <w:r>
+        <w:rPr>
+          <w:lang w:val="en-US"/>
+        </w:rPr>
+        <w:tab/>
+      </w:r>
+      <w:proofErr w:type="spellStart"/>
+      <w:proofErr w:type="gramStart"/>
+      <w:r>
+        <w:rPr>
+          <w:lang w:val="en-US"/>
+        </w:rPr>
+        <w:t>AttemptAuthenticationForUser</w:t>
+      </w:r>
+      <w:proofErr w:type="spellEnd"/>
+      <w:r>
+        <w:rPr>
+          <w:lang w:val="en-US"/>
+        </w:rPr>
+        <w:t>(</w:t>
+      </w:r>
+      <w:proofErr w:type="gramEnd"/>
+      <w:r>
+        <w:rPr>
+          <w:lang w:val="en-US"/>
+        </w:rPr>
+        <w:t xml:space="preserve">username :string, key :String): </w:t>
+      </w:r>
+      <w:r>
+        <w:rPr>
+          <w:lang w:val="en-US"/>
+        </w:rPr>
+        <w:t>Boolean</w:t>
+      </w:r>
+    </w:p>
+    <w:p>
+      <w:pPr>
+        <w:rPr>
+          <w:lang w:val="en-US"/>
+        </w:rPr>
+      </w:pPr>
+      <w:r>
+        <w:rPr>
+          <w:lang w:val="en-US"/>
+        </w:rPr>
+        <w:tab/>
+      </w:r>
+      <w:r>
+        <w:rPr>
+          <w:lang w:val="en-US"/>
+        </w:rPr>
+        <w:tab/>
+        <w:t>Takes in a Username and a string and returns whether or not the username has a valid hash key associated with it</w:t>
+      </w:r>
+      <w:r>
+        <w:rPr>
+          <w:lang w:val="en-US"/>
+        </w:rPr>
+        <w:t xml:space="preserve"> and is used to log in.</w:t>
+      </w:r>
+    </w:p>
+    <w:p>
+      <w:pPr>
+        <w:rPr>
+          <w:lang w:val="en-US"/>
+        </w:rPr>
+      </w:pPr>
+      <w:r>
+        <w:rPr>
+          <w:lang w:val="en-US"/>
+        </w:rPr>
+        <w:tab/>
+      </w:r>
+      <w:proofErr w:type="spellStart"/>
+      <w:proofErr w:type="gramStart"/>
+      <w:r>
+        <w:rPr>
+          <w:lang w:val="en-US"/>
+        </w:rPr>
+        <w:t>A</w:t>
+      </w:r>
+      <w:r>
+        <w:rPr>
+          <w:lang w:val="en-US"/>
+        </w:rPr>
+        <w:t>uthenticationController</w:t>
+      </w:r>
+      <w:proofErr w:type="spellEnd"/>
+      <w:r>
+        <w:rPr>
+          <w:lang w:val="en-US"/>
+        </w:rPr>
+        <w:t>()</w:t>
+      </w:r>
+      <w:proofErr w:type="gramEnd"/>
+    </w:p>
+    <w:p>
+      <w:pPr>
+        <w:rPr>
+          <w:lang w:val="en-US"/>
+        </w:rPr>
+      </w:pPr>
+      <w:r>
+        <w:rPr>
+          <w:lang w:val="en-US"/>
+        </w:rPr>
+        <w:tab/>
+      </w:r>
+      <w:r>
+        <w:rPr>
+          <w:lang w:val="en-US"/>
+        </w:rPr>
+        <w:tab/>
+      </w:r>
+      <w:proofErr w:type="gramStart"/>
+      <w:r>
+        <w:rPr>
+          <w:lang w:val="en-US"/>
+        </w:rPr>
+        <w:t>this</w:t>
+      </w:r>
+      <w:proofErr w:type="gramEnd"/>
+      <w:r>
+        <w:rPr>
+          <w:lang w:val="en-US"/>
+        </w:rPr>
+        <w:t xml:space="preserve"> is the constructor for the authentication controller</w:t>
+      </w:r>
+    </w:p>
+    <w:p>
+      <w:pPr>
+        <w:rPr>
+          <w:lang w:val="en-US"/>
+        </w:rPr>
+      </w:pPr>
+      <w:r>
+        <w:rPr>
+          <w:lang w:val="en-US"/>
+        </w:rPr>
+        <w:lastRenderedPageBreak/>
+        <w:tab/>
+      </w:r>
+      <w:proofErr w:type="spellStart"/>
+      <w:proofErr w:type="gramStart"/>
+      <w:r>
+        <w:rPr>
+          <w:lang w:val="en-US"/>
+        </w:rPr>
+        <w:t>E</w:t>
+      </w:r>
+      <w:r>
+        <w:rPr>
+          <w:lang w:val="en-US"/>
+        </w:rPr>
+        <w:t>xpireSession</w:t>
+      </w:r>
+      <w:proofErr w:type="spellEnd"/>
+      <w:r>
+        <w:rPr>
+          <w:lang w:val="en-US"/>
+        </w:rPr>
+        <w:t>()</w:t>
+      </w:r>
+      <w:proofErr w:type="gramEnd"/>
+    </w:p>
+    <w:p>
+      <w:pPr>
+        <w:rPr>
+          <w:lang w:val="en-US"/>
+        </w:rPr>
+      </w:pPr>
+      <w:r>
+        <w:rPr>
+          <w:lang w:val="en-US"/>
+        </w:rPr>
+        <w:tab/>
+      </w:r>
+      <w:r>
+        <w:rPr>
+          <w:lang w:val="en-US"/>
+        </w:rPr>
+        <w:tab/>
+        <w:t xml:space="preserve">This </w:t>
+      </w:r>
+      <w:proofErr w:type="gramStart"/>
+      <w:r>
+        <w:rPr>
+          <w:lang w:val="en-US"/>
+        </w:rPr>
+        <w:t>expires</w:t>
+      </w:r>
+      <w:proofErr w:type="gramEnd"/>
+      <w:r>
+        <w:rPr>
+          <w:lang w:val="en-US"/>
+        </w:rPr>
+        <w:t xml:space="preserve"> an authentication key</w:t>
+      </w:r>
+    </w:p>
+    <w:p>
+      <w:pPr>
+        <w:rPr>
+          <w:lang w:val="en-US"/>
+        </w:rPr>
+      </w:pPr>
+      <w:r>
+        <w:rPr>
+          <w:lang w:val="en-US"/>
+        </w:rPr>
+        <w:tab/>
+      </w:r>
+      <w:proofErr w:type="spellStart"/>
+      <w:proofErr w:type="gramStart"/>
+      <w:r>
+        <w:rPr>
+          <w:lang w:val="en-US"/>
+        </w:rPr>
+        <w:t>GetOAuthSessionKey</w:t>
+      </w:r>
+      <w:proofErr w:type="spellEnd"/>
+      <w:r>
+        <w:rPr>
+          <w:lang w:val="en-US"/>
+        </w:rPr>
+        <w:t>(</w:t>
+      </w:r>
+      <w:proofErr w:type="gramEnd"/>
+      <w:r>
+        <w:rPr>
+          <w:lang w:val="en-US"/>
+        </w:rPr>
+        <w:t>): String</w:t>
+      </w:r>
+    </w:p>
+    <w:p>
+      <w:pPr>
+        <w:rPr>
+          <w:lang w:val="en-US"/>
+        </w:rPr>
+      </w:pPr>
+      <w:r>
+        <w:rPr>
+          <w:lang w:val="en-US"/>
+        </w:rPr>
+        <w:tab/>
+      </w:r>
+      <w:r>
+        <w:rPr>
+          <w:lang w:val="en-US"/>
+        </w:rPr>
+        <w:tab/>
+        <w:t xml:space="preserve">This gets a session key from the </w:t>
+      </w:r>
+      <w:proofErr w:type="spellStart"/>
+      <w:r>
+        <w:rPr>
+          <w:lang w:val="en-US"/>
+        </w:rPr>
+        <w:t>OAuth</w:t>
+      </w:r>
+      <w:proofErr w:type="spellEnd"/>
+      <w:r>
+        <w:rPr>
+          <w:lang w:val="en-US"/>
+        </w:rPr>
+        <w:t xml:space="preserve"> provider and returns it as a string</w:t>
+      </w:r>
+    </w:p>
+    <w:p>
+      <w:pPr>
+        <w:rPr>
+          <w:lang w:val="en-US"/>
+        </w:rPr>
+      </w:pPr>
+      <w:r>
+        <w:rPr>
+          <w:lang w:val="en-US"/>
+        </w:rPr>
+        <w:tab/>
+      </w:r>
+      <w:proofErr w:type="spellStart"/>
+      <w:proofErr w:type="gramStart"/>
+      <w:r>
+        <w:rPr>
+          <w:lang w:val="en-US"/>
+        </w:rPr>
+        <w:t>ValidateToken</w:t>
+      </w:r>
+      <w:proofErr w:type="spellEnd"/>
+      <w:r>
+        <w:rPr>
+          <w:lang w:val="en-US"/>
+        </w:rPr>
+        <w:t>(</w:t>
+      </w:r>
+      <w:proofErr w:type="spellStart"/>
+      <w:proofErr w:type="gramEnd"/>
+      <w:r>
+        <w:rPr>
+          <w:lang w:val="en-US"/>
+        </w:rPr>
+        <w:t>authenticationToken</w:t>
+      </w:r>
+      <w:proofErr w:type="spellEnd"/>
+      <w:r>
+        <w:rPr>
+          <w:lang w:val="en-US"/>
+        </w:rPr>
+        <w:t xml:space="preserve">: </w:t>
+      </w:r>
+      <w:proofErr w:type="spellStart"/>
+      <w:r>
+        <w:rPr>
+          <w:lang w:val="en-US"/>
+        </w:rPr>
+        <w:t>AuthenticationToken</w:t>
+      </w:r>
+      <w:proofErr w:type="spellEnd"/>
+      <w:r>
+        <w:rPr>
+          <w:lang w:val="en-US"/>
+        </w:rPr>
+        <w:t xml:space="preserve">): </w:t>
+      </w:r>
+      <w:r>
+        <w:rPr>
+          <w:lang w:val="en-US"/>
+        </w:rPr>
+        <w:t>Boolean</w:t>
+      </w:r>
+    </w:p>
+    <w:p>
+      <w:pPr>
+        <w:rPr>
+          <w:lang w:val="en-US"/>
+        </w:rPr>
+      </w:pPr>
+      <w:r>
+        <w:rPr>
+          <w:lang w:val="en-US"/>
+        </w:rPr>
+        <w:tab/>
+      </w:r>
+      <w:r>
+        <w:rPr>
+          <w:lang w:val="en-US"/>
+        </w:rPr>
+        <w:tab/>
+        <w:t>This tells you whether a token is valid.</w:t>
+      </w:r>
+      <w:bookmarkStart w:id="4" w:name="_GoBack"/>
+      <w:bookmarkEnd w:id="4"/>
+    </w:p>
+    <w:p>
+      <w:pPr>
+        <w:rPr>
+          <w:lang w:val="en-US"/>
+        </w:rPr>
+      </w:pPr>
+    </w:p>
+    <w:p>
+      <w:pPr>
+        <w:pStyle w:val="Heading2"/>
+      </w:pPr>
+      <w:proofErr w:type="spellStart"/>
+      <w:r>
+        <w:t>NotificationController</w:t>
+      </w:r>
+      <w:proofErr w:type="spellEnd"/>
+    </w:p>
+    <w:p>
+      <w:pPr>
+        <w:rPr>
+          <w:lang w:val="en-US"/>
+        </w:rPr>
+      </w:pPr>
+    </w:p>
+    <w:p>
+      <w:pPr>
+        <w:rPr>
+          <w:lang w:val="en-US"/>
+        </w:rPr>
+      </w:pPr>
+      <w:proofErr w:type="spellStart"/>
+      <w:proofErr w:type="gramStart"/>
+      <w:r>
+        <w:rPr>
+          <w:lang w:val="en-US"/>
+        </w:rPr>
+        <w:t>FilterReadNotifications</w:t>
+      </w:r>
+      <w:proofErr w:type="spellEnd"/>
+      <w:r>
+        <w:rPr>
+          <w:lang w:val="en-US"/>
+        </w:rPr>
+        <w:t>(</w:t>
+      </w:r>
+      <w:proofErr w:type="gramEnd"/>
+      <w:r>
+        <w:rPr>
+          <w:lang w:val="en-US"/>
+        </w:rPr>
+        <w:t>) : List &lt;Notification&gt;</w:t>
+      </w:r>
+    </w:p>
+    <w:p>
+      <w:pPr>
+        <w:rPr>
+          <w:lang w:val="en-US"/>
+        </w:rPr>
+      </w:pPr>
+      <w:r>
+        <w:rPr>
+          <w:lang w:val="en-US"/>
+        </w:rPr>
+        <w:tab/>
+      </w:r>
+      <w:r>
+        <w:rPr>
+          <w:lang w:val="en-US"/>
+        </w:rPr>
+        <w:t>This looks at all</w:t>
+      </w:r>
+      <w:r>
+        <w:rPr>
+          <w:lang w:val="en-US"/>
+        </w:rPr>
+        <w:t xml:space="preserve"> the notifications the user has cached and read and returns a list of them.</w:t>
+      </w:r>
+    </w:p>
+    <w:p>
+      <w:pPr>
+        <w:rPr>
+          <w:lang w:val="en-US"/>
+        </w:rPr>
+      </w:pPr>
+      <w:proofErr w:type="spellStart"/>
+      <w:proofErr w:type="gramStart"/>
+      <w:r>
+        <w:rPr>
+          <w:lang w:val="en-US"/>
+        </w:rPr>
+        <w:t>FilterUnreadNotifications</w:t>
+      </w:r>
+      <w:proofErr w:type="spellEnd"/>
+      <w:r>
+        <w:rPr>
+          <w:lang w:val="en-US"/>
+        </w:rPr>
+        <w:t>(</w:t>
+      </w:r>
+      <w:proofErr w:type="gramEnd"/>
+      <w:r>
+        <w:rPr>
+          <w:lang w:val="en-US"/>
+        </w:rPr>
+        <w:t>): List&lt;Notification&gt;</w:t>
+      </w:r>
+    </w:p>
+    <w:p>
+      <w:pPr>
+        <w:rPr>
+          <w:lang w:val="en-US"/>
+        </w:rPr>
+      </w:pPr>
+      <w:r>
+        <w:rPr>
+          <w:lang w:val="en-US"/>
+        </w:rPr>
+        <w:tab/>
+      </w:r>
+      <w:r>
+        <w:rPr>
+          <w:lang w:val="en-US"/>
+        </w:rPr>
+        <w:t xml:space="preserve">This looks at all the notifications the user has cached and </w:t>
+      </w:r>
+      <w:r>
+        <w:rPr>
+          <w:lang w:val="en-US"/>
+        </w:rPr>
+        <w:t xml:space="preserve">not </w:t>
+      </w:r>
+      <w:r>
+        <w:rPr>
+          <w:lang w:val="en-US"/>
+        </w:rPr>
+        <w:t>read and returns a list of them.</w:t>
+      </w:r>
+    </w:p>
+    <w:p>
+      <w:pPr>
+        <w:rPr>
+          <w:lang w:val="en-US"/>
+        </w:rPr>
+      </w:pPr>
+      <w:proofErr w:type="spellStart"/>
+      <w:proofErr w:type="gramStart"/>
+      <w:r>
+        <w:rPr>
+          <w:lang w:val="en-US"/>
+        </w:rPr>
+        <w:t>NotificationController</w:t>
+      </w:r>
+      <w:proofErr w:type="spellEnd"/>
+      <w:r>
+        <w:rPr>
+          <w:lang w:val="en-US"/>
+        </w:rPr>
+        <w:t>()</w:t>
+      </w:r>
+      <w:proofErr w:type="gramEnd"/>
+    </w:p>
+    <w:p>
+      <w:pPr>
+        <w:rPr>
+          <w:lang w:val="en-US"/>
+        </w:rPr>
+      </w:pPr>
+      <w:r>
+        <w:rPr>
+          <w:lang w:val="en-US"/>
+        </w:rPr>
+        <w:tab/>
+        <w:t>This is a constructor</w:t>
+      </w:r>
+    </w:p>
+    <w:p>
+      <w:pPr>
+        <w:rPr>
+          <w:lang w:val="en-US"/>
+        </w:rPr>
+      </w:pPr>
+      <w:proofErr w:type="spellStart"/>
+      <w:proofErr w:type="gramStart"/>
+      <w:r>
+        <w:rPr>
+          <w:lang w:val="en-US"/>
+        </w:rPr>
+        <w:t>ProcessNotification</w:t>
+      </w:r>
+      <w:proofErr w:type="spellEnd"/>
+      <w:r>
+        <w:rPr>
+          <w:lang w:val="en-US"/>
+        </w:rPr>
+        <w:t>(</w:t>
+      </w:r>
+      <w:proofErr w:type="gramEnd"/>
+      <w:r>
+        <w:rPr>
+          <w:lang w:val="en-US"/>
+        </w:rPr>
+        <w:t>notification: Notification)</w:t>
+      </w:r>
+    </w:p>
+    <w:p>
+      <w:pPr>
+        <w:rPr>
+          <w:lang w:val="en-US"/>
+        </w:rPr>
+      </w:pPr>
+      <w:r>
+        <w:rPr>
+          <w:lang w:val="en-US"/>
+        </w:rPr>
+        <w:tab/>
+        <w:t>This is used to process a notification and decide what users to send it to.</w:t>
+      </w:r>
+    </w:p>
+    <w:p>
+      <w:pPr>
+        <w:rPr>
+          <w:lang w:val="en-US"/>
+        </w:rPr>
+      </w:pPr>
+      <w:proofErr w:type="spellStart"/>
+      <w:proofErr w:type="gramStart"/>
+      <w:r>
+        <w:rPr>
+          <w:lang w:val="en-US"/>
+        </w:rPr>
+        <w:t>SendNotification</w:t>
+      </w:r>
+      <w:proofErr w:type="spellEnd"/>
+      <w:r>
+        <w:rPr>
+          <w:lang w:val="en-US"/>
+        </w:rPr>
+        <w:t>(</w:t>
+      </w:r>
+      <w:proofErr w:type="gramEnd"/>
+      <w:r>
+        <w:rPr>
+          <w:lang w:val="en-US"/>
+        </w:rPr>
+        <w:t>notification: Notification)</w:t>
+      </w:r>
+    </w:p>
+    <w:p>
+      <w:pPr>
+        <w:rPr>
+          <w:lang w:val="en-US"/>
+        </w:rPr>
+      </w:pPr>
+      <w:r>
+        <w:rPr>
+          <w:lang w:val="en-US"/>
+        </w:rPr>
+        <w:tab/>
+        <w:t>This is used to send notifications to specific users.</w:t>
+      </w:r>
+    </w:p>
+    <w:bookmarkEnd w:id="2"/>
+    <w:bookmarkEnd w:id="3"/>
+    <w:p>
+      <w:pPr>
+        <w:rPr>
+          <w:lang w:val="en-US"/>
+        </w:rPr>
+      </w:pPr>
+    </w:p>
+    <w:p/>
+    <w:p>
+      <w:pPr>
+        <w:pStyle w:val="Heading2"/>
+      </w:pPr>
+      <w:proofErr w:type="spellStart"/>
+      <w:r>
+        <w:t>ServerController</w:t>
+      </w:r>
+      <w:proofErr w:type="spellEnd"/>
+    </w:p>
+    <w:p>
+      <w:pPr>
+        <w:rPr>
+          <w:lang w:val="en-US"/>
+        </w:rPr>
+      </w:pPr>
+    </w:p>
+    <w:p>
+      <w:pPr>
+        <w:rPr>
+          <w:lang w:val="en-US"/>
+        </w:rPr>
+      </w:pPr>
+      <w:r>
+        <w:rPr>
+          <w:lang w:val="en-US"/>
+        </w:rPr>
+        <w:tab/>
+      </w:r>
+      <w:proofErr w:type="spellStart"/>
+      <w:proofErr w:type="gramStart"/>
+      <w:r>
+        <w:rPr>
+          <w:lang w:val="en-US"/>
+        </w:rPr>
+        <w:t>FetchNotifications</w:t>
+      </w:r>
+      <w:proofErr w:type="spellEnd"/>
+      <w:r>
+        <w:rPr>
+          <w:lang w:val="en-US"/>
+        </w:rPr>
+        <w:t>(</w:t>
+      </w:r>
+      <w:proofErr w:type="gramEnd"/>
+      <w:r>
+        <w:rPr>
+          <w:lang w:val="en-US"/>
+        </w:rPr>
+        <w:t>): List&lt;Notification&gt;</w:t>
+      </w:r>
+    </w:p>
+    <w:p>
+      <w:pPr>
+        <w:rPr>
+          <w:lang w:val="en-US"/>
+        </w:rPr>
+      </w:pPr>
+      <w:r>
+        <w:rPr>
+          <w:lang w:val="en-US"/>
+        </w:rPr>
+        <w:tab/>
+      </w:r>
+      <w:r>
+        <w:rPr>
+          <w:lang w:val="en-US"/>
+        </w:rPr>
+        <w:tab/>
+      </w:r>
+      <w:proofErr w:type="gramStart"/>
+      <w:r>
+        <w:rPr>
+          <w:lang w:val="en-US"/>
+        </w:rPr>
+        <w:t>Gathers notifications for use</w:t>
+      </w:r>
+      <w:r>
+        <w:rPr>
+          <w:lang w:val="en-US"/>
+        </w:rPr>
+        <w:t xml:space="preserve"> by the server.</w:t>
+      </w:r>
+      <w:proofErr w:type="gramEnd"/>
+    </w:p>
+    <w:p>
+      <w:pPr>
+        <w:rPr>
+          <w:lang w:val="en-US"/>
+        </w:rPr>
+      </w:pPr>
+      <w:r>
+        <w:rPr>
+          <w:lang w:val="en-US"/>
+        </w:rPr>
+        <w:tab/>
+      </w:r>
+      <w:proofErr w:type="spellStart"/>
+      <w:r>
+        <w:rPr>
+          <w:lang w:val="en-US"/>
+        </w:rPr>
+        <w:t>FetchSubmissionFrom</w:t>
+      </w:r>
+      <w:proofErr w:type="spellEnd"/>
+      <w:r>
+        <w:rPr>
+          <w:lang w:val="en-US"/>
+        </w:rPr>
+        <w:t xml:space="preserve"> </w:t>
+      </w:r>
+      <w:proofErr w:type="spellStart"/>
+      <w:proofErr w:type="gramStart"/>
+      <w:r>
+        <w:rPr>
+          <w:lang w:val="en-US"/>
+        </w:rPr>
+        <w:t>ServerById</w:t>
+      </w:r>
+      <w:proofErr w:type="spellEnd"/>
+      <w:r>
+        <w:rPr>
+          <w:lang w:val="en-US"/>
+        </w:rPr>
+        <w:t>(</w:t>
+      </w:r>
+      <w:proofErr w:type="spellStart"/>
+      <w:proofErr w:type="gramEnd"/>
+      <w:r>
+        <w:rPr>
+          <w:lang w:val="en-US"/>
+        </w:rPr>
+        <w:t>id:Integer</w:t>
+      </w:r>
+      <w:proofErr w:type="spellEnd"/>
+      <w:r>
+        <w:rPr>
+          <w:lang w:val="en-US"/>
+        </w:rPr>
+        <w:t xml:space="preserve">): </w:t>
+      </w:r>
+      <w:proofErr w:type="spellStart"/>
+      <w:r>
+        <w:rPr>
+          <w:lang w:val="en-US"/>
+        </w:rPr>
+        <w:t>QuestionSubmisison</w:t>
+      </w:r>
+      <w:proofErr w:type="spellEnd"/>
+    </w:p>
+    <w:p>
+      <w:pPr>
+        <w:rPr>
+          <w:lang w:val="en-US"/>
+        </w:rPr>
+      </w:pPr>
+      <w:r>
+        <w:rPr>
+          <w:lang w:val="en-US"/>
+        </w:rPr>
+        <w:lastRenderedPageBreak/>
+        <w:tab/>
+      </w:r>
+      <w:r>
+        <w:rPr>
+          <w:lang w:val="en-US"/>
+        </w:rPr>
+        <w:tab/>
+        <w:t>Grabs a specific notification from the server using a question id to locate it</w:t>
+      </w:r>
+    </w:p>
+    <w:p>
+      <w:pPr>
+        <w:rPr>
+          <w:lang w:val="en-US"/>
+        </w:rPr>
+      </w:pPr>
+      <w:r>
+        <w:rPr>
+          <w:lang w:val="en-US"/>
+        </w:rPr>
+        <w:tab/>
+      </w:r>
+      <w:proofErr w:type="spellStart"/>
+      <w:proofErr w:type="gramStart"/>
+      <w:r>
+        <w:rPr>
+          <w:lang w:val="en-US"/>
+        </w:rPr>
+        <w:t>FetchUserFromServerById</w:t>
+      </w:r>
+      <w:proofErr w:type="spellEnd"/>
+      <w:r>
+        <w:rPr>
+          <w:lang w:val="en-US"/>
+        </w:rPr>
+        <w:t>(</w:t>
+      </w:r>
+      <w:proofErr w:type="gramEnd"/>
+      <w:r>
+        <w:rPr>
+          <w:lang w:val="en-US"/>
+        </w:rPr>
+        <w:t>id: Integer): User</w:t>
+      </w:r>
+    </w:p>
+    <w:p>
+      <w:pPr>
+        <w:rPr>
+          <w:lang w:val="en-US"/>
+        </w:rPr>
+      </w:pPr>
+      <w:r>
+        <w:rPr>
+          <w:lang w:val="en-US"/>
+        </w:rPr>
+        <w:tab/>
+      </w:r>
+      <w:r>
+        <w:rPr>
+          <w:lang w:val="en-US"/>
+        </w:rPr>
+        <w:tab/>
+        <w:t>Fetches a user account from the server by using the users id</w:t>
+      </w:r>
+    </w:p>
+    <w:p>
+      <w:pPr>
+        <w:rPr>
+          <w:lang w:val="en-US"/>
+        </w:rPr>
+      </w:pPr>
+      <w:r>
+        <w:rPr>
+          <w:lang w:val="en-US"/>
+        </w:rPr>
+        <w:tab/>
+      </w:r>
+      <w:proofErr w:type="spellStart"/>
+      <w:proofErr w:type="gramStart"/>
+      <w:r>
+        <w:rPr>
+          <w:lang w:val="en-US"/>
+        </w:rPr>
+        <w:t>ServerController</w:t>
+      </w:r>
+      <w:proofErr w:type="spellEnd"/>
+      <w:r>
+        <w:rPr>
+          <w:lang w:val="en-US"/>
+        </w:rPr>
+        <w:t>()</w:t>
+      </w:r>
+      <w:proofErr w:type="gramEnd"/>
+    </w:p>
+    <w:p>
+      <w:pPr>
+        <w:rPr>
+          <w:lang w:val="en-US"/>
+        </w:rPr>
+      </w:pPr>
+      <w:r>
+        <w:rPr>
+          <w:lang w:val="en-US"/>
+        </w:rPr>
+        <w:tab/>
+      </w:r>
+      <w:r>
+        <w:rPr>
+          <w:lang w:val="en-US"/>
+        </w:rPr>
+        <w:tab/>
+      </w:r>
+      <w:proofErr w:type="gramStart"/>
+      <w:r>
+        <w:rPr>
+          <w:lang w:val="en-US"/>
+        </w:rPr>
+        <w:t xml:space="preserve">A </w:t>
+      </w:r>
+      <w:r>
+        <w:rPr>
+          <w:lang w:val="en-US"/>
+        </w:rPr>
+        <w:t>constructor</w:t>
+      </w:r>
+      <w:r>
+        <w:rPr>
+          <w:lang w:val="en-US"/>
+        </w:rPr>
+        <w:t xml:space="preserve"> for the server</w:t>
+      </w:r>
+      <w:r>
+        <w:rPr>
+          <w:lang w:val="en-US"/>
+        </w:rPr>
+        <w:t xml:space="preserve"> controller.</w:t>
+      </w:r>
+      <w:proofErr w:type="gramEnd"/>
+    </w:p>
+    <w:p>
+      <w:pPr>
+        <w:rPr>
+          <w:lang w:val="en-US"/>
+        </w:rPr>
+      </w:pPr>
+      <w:r>
+        <w:rPr>
+          <w:lang w:val="en-US"/>
+        </w:rPr>
+        <w:tab/>
+      </w:r>
+      <w:proofErr w:type="spellStart"/>
+      <w:proofErr w:type="gramStart"/>
+      <w:r>
+        <w:rPr>
+          <w:lang w:val="en-US"/>
+        </w:rPr>
+        <w:t>UpdateSubmissionOnServer</w:t>
+      </w:r>
+      <w:proofErr w:type="spellEnd"/>
+      <w:r>
+        <w:rPr>
+          <w:lang w:val="en-US"/>
+        </w:rPr>
+        <w:t>(</w:t>
+      </w:r>
+      <w:proofErr w:type="gramEnd"/>
+      <w:r>
+        <w:rPr>
+          <w:lang w:val="en-US"/>
+        </w:rPr>
+        <w:t>submission: Submission)</w:t>
+      </w:r>
+    </w:p>
+    <w:p>
+      <w:pPr>
+        <w:rPr>
+          <w:lang w:val="en-US"/>
+        </w:rPr>
+      </w:pPr>
+      <w:r>
+        <w:rPr>
+          <w:lang w:val="en-US"/>
+        </w:rPr>
+        <w:tab/>
+      </w:r>
+      <w:r>
+        <w:rPr>
+          <w:lang w:val="en-US"/>
+        </w:rPr>
+        <w:tab/>
+        <w:t xml:space="preserve">Takes a submission Object </w:t>
+      </w:r>
+      <w:r>
+        <w:rPr>
+          <w:lang w:val="en-US"/>
+        </w:rPr>
+        <w:t>and uses its id to find and then overwrite the Submission data that was on the server with the Submission Object passed in to this function.</w:t>
+      </w:r>
+    </w:p>
+    <w:p>
+      <w:pPr>
+        <w:rPr>
+          <w:lang w:val="en-US"/>
+        </w:rPr>
+      </w:pPr>
+      <w:r>
+        <w:rPr>
+          <w:lang w:val="en-US"/>
+        </w:rPr>
+        <w:tab/>
+      </w:r>
+      <w:proofErr w:type="spellStart"/>
+      <w:proofErr w:type="gramStart"/>
+      <w:r>
+        <w:rPr>
+          <w:lang w:val="en-US"/>
+        </w:rPr>
+        <w:t>UpdateUserOnServer</w:t>
+      </w:r>
+      <w:proofErr w:type="spellEnd"/>
+      <w:r>
+        <w:rPr>
+          <w:lang w:val="en-US"/>
+        </w:rPr>
+        <w:t>(</w:t>
+      </w:r>
+      <w:proofErr w:type="spellStart"/>
+      <w:proofErr w:type="gramEnd"/>
+      <w:r>
+        <w:rPr>
+          <w:lang w:val="en-US"/>
+        </w:rPr>
+        <w:t>user:User</w:t>
+      </w:r>
+      <w:proofErr w:type="spellEnd"/>
+      <w:r>
+        <w:rPr>
+          <w:lang w:val="en-US"/>
+        </w:rPr>
+        <w:t>)</w:t>
+      </w:r>
+    </w:p>
+    <w:p>
+      <w:pPr>
+        <w:rPr>
+          <w:lang w:val="en-US"/>
+        </w:rPr>
+      </w:pPr>
+      <w:r>
+        <w:rPr>
+          <w:lang w:val="en-US"/>
+        </w:rPr>
+        <w:tab/>
+      </w:r>
+      <w:r>
+        <w:rPr>
+          <w:lang w:val="en-US"/>
+        </w:rPr>
+        <w:tab/>
+        <w:t xml:space="preserve">Takes a </w:t>
+      </w:r>
+      <w:r>
+        <w:rPr>
+          <w:lang w:val="en-US"/>
+        </w:rPr>
+        <w:t xml:space="preserve">User </w:t>
+      </w:r>
+      <w:r>
+        <w:rPr>
+          <w:lang w:val="en-US"/>
+        </w:rPr>
+        <w:t xml:space="preserve">Object and uses its id to find and then overwrite the </w:t>
+      </w:r>
+      <w:r>
+        <w:rPr>
+          <w:lang w:val="en-US"/>
+        </w:rPr>
+        <w:t>User Object</w:t>
+      </w:r>
+      <w:r>
+        <w:rPr>
+          <w:lang w:val="en-US"/>
+        </w:rPr>
+        <w:t xml:space="preserve"> that was on the server with the </w:t>
+      </w:r>
+      <w:r>
+        <w:rPr>
+          <w:lang w:val="en-US"/>
+        </w:rPr>
+        <w:t>User</w:t>
+      </w:r>
+      <w:r>
+        <w:rPr>
+          <w:lang w:val="en-US"/>
+        </w:rPr>
+        <w:t xml:space="preserve"> Object passed in to this function.</w:t>
+      </w:r>
+    </w:p>
+    <w:p>
+      <w:pPr>
+        <w:rPr>
+          <w:lang w:val="en-US"/>
+        </w:rPr>
+      </w:pPr>
+    </w:p>
+    <w:p>
+      <w:r>
+        <w:tab/>
+      </w:r>
+      <w:r>
+        <w:tab/>
+      </w:r>
+    </w:p>
+    <w:p>
+      <w:pPr>
+        <w:pStyle w:val="Heading2"/>
+      </w:pPr>
+      <w:proofErr w:type="spellStart"/>
+      <w:r>
+        <w:t>QuestionController</w:t>
+      </w:r>
+      <w:proofErr w:type="spellEnd"/>
+    </w:p>
+    <w:p>
+      <w:pPr>
+        <w:rPr>
+          <w:lang w:val="en-US"/>
+        </w:rPr>
+      </w:pPr>
+    </w:p>
+    <w:p>
+      <w:pPr>
+        <w:rPr>
+          <w:lang w:val="en-US"/>
+        </w:rPr>
+      </w:pPr>
+      <w:r>
+        <w:rPr>
+          <w:lang w:val="en-US"/>
+        </w:rPr>
+        <w:tab/>
+      </w:r>
+      <w:proofErr w:type="spellStart"/>
+      <w:proofErr w:type="gramStart"/>
+      <w:r>
+        <w:rPr>
+          <w:lang w:val="en-US"/>
+        </w:rPr>
+        <w:t>FetchQuestionSubmission</w:t>
+      </w:r>
+      <w:proofErr w:type="spellEnd"/>
+      <w:r>
+        <w:rPr>
+          <w:lang w:val="en-US"/>
+        </w:rPr>
+        <w:t>(</w:t>
+      </w:r>
+      <w:proofErr w:type="gramEnd"/>
+      <w:r>
+        <w:rPr>
+          <w:lang w:val="en-US"/>
+        </w:rPr>
+        <w:t xml:space="preserve">): </w:t>
+      </w:r>
+      <w:proofErr w:type="spellStart"/>
+      <w:r>
+        <w:rPr>
+          <w:lang w:val="en-US"/>
+        </w:rPr>
+        <w:t>QuestionSubmission</w:t>
+      </w:r>
+      <w:proofErr w:type="spellEnd"/>
+    </w:p>
+    <w:p>
+      <w:pPr>
+        <w:rPr>
+          <w:lang w:val="en-US"/>
+        </w:rPr>
+      </w:pPr>
+      <w:r>
+        <w:rPr>
+          <w:lang w:val="en-US"/>
+        </w:rPr>
+        <w:tab/>
+      </w:r>
+      <w:proofErr w:type="spellStart"/>
+      <w:proofErr w:type="gramStart"/>
+      <w:r>
+        <w:rPr>
+          <w:lang w:val="en-US"/>
+        </w:rPr>
+        <w:t>ProcessQuestionSubmission</w:t>
+      </w:r>
+      <w:proofErr w:type="spellEnd"/>
+      <w:r>
+        <w:rPr>
+          <w:lang w:val="en-US"/>
+        </w:rPr>
+        <w:t>(</w:t>
+      </w:r>
+      <w:proofErr w:type="gramEnd"/>
+      <w:r>
+        <w:rPr>
+          <w:lang w:val="en-US"/>
+        </w:rPr>
+        <w:t xml:space="preserve">submission: </w:t>
+      </w:r>
+      <w:proofErr w:type="spellStart"/>
+      <w:r>
+        <w:rPr>
+          <w:lang w:val="en-US"/>
+        </w:rPr>
+        <w:t>QuestionSubmission</w:t>
+      </w:r>
+      <w:proofErr w:type="spellEnd"/>
+      <w:r>
+        <w:rPr>
+          <w:lang w:val="en-US"/>
+        </w:rPr>
+        <w:t>)</w:t>
+      </w:r>
+    </w:p>
+    <w:p>
+      <w:pPr>
+        <w:rPr>
+          <w:lang w:val="en-US"/>
+        </w:rPr>
+      </w:pPr>
+      <w:r>
+        <w:rPr>
+          <w:lang w:val="en-US"/>
+        </w:rPr>
+        <w:tab/>
+      </w:r>
+      <w:proofErr w:type="spellStart"/>
+      <w:proofErr w:type="gramStart"/>
+      <w:r>
+        <w:rPr>
+          <w:lang w:val="en-US"/>
+        </w:rPr>
+        <w:t>QuestionController</w:t>
+      </w:r>
+      <w:proofErr w:type="spellEnd"/>
+      <w:r>
+        <w:rPr>
+          <w:lang w:val="en-US"/>
+        </w:rPr>
+        <w:t>()</w:t>
+      </w:r>
+      <w:proofErr w:type="gramEnd"/>
+    </w:p>
+    <w:p>
+      <w:pPr>
+        <w:rPr>
+          <w:lang w:val="en-US"/>
+        </w:rPr>
+      </w:pPr>
+      <w:r>
+        <w:rPr>
+          <w:lang w:val="en-US"/>
+        </w:rPr>
+        <w:tab/>
+      </w:r>
+      <w:proofErr w:type="spellStart"/>
+      <w:proofErr w:type="gramStart"/>
+      <w:r>
+        <w:rPr>
+          <w:lang w:val="en-US"/>
+        </w:rPr>
+        <w:t>UpdateQuestionSubmission</w:t>
+      </w:r>
+      <w:proofErr w:type="spellEnd"/>
+      <w:r>
+        <w:rPr>
+          <w:lang w:val="en-US"/>
+        </w:rPr>
+        <w:t>(</w:t>
+      </w:r>
+      <w:proofErr w:type="gramEnd"/>
+      <w:r>
+        <w:rPr>
+          <w:lang w:val="en-US"/>
+        </w:rPr>
+        <w:t>submission :</w:t>
+      </w:r>
+      <w:proofErr w:type="spellStart"/>
+      <w:r>
+        <w:rPr>
+          <w:lang w:val="en-US"/>
+        </w:rPr>
+        <w:t>QuestionSubmission</w:t>
+      </w:r>
+      <w:proofErr w:type="spellEnd"/>
+      <w:r>
+        <w:rPr>
+          <w:lang w:val="en-US"/>
+        </w:rPr>
+        <w:t>)</w:t>
+      </w:r>
+    </w:p>
+    <w:p>
+      <w:pPr>
+        <w:spacing w:after="0" w:line="240" w:lineRule="auto"/>
+      </w:pPr>
+    </w:p>
+    <w:p>
+      <w:pPr>
+        <w:pStyle w:val="Heading2"/>
+      </w:pPr>
+      <w:bookmarkStart w:id="5" w:name="_Toc404713151"/>
+      <w:bookmarkStart w:id="6" w:name="_Toc404725111"/>
+      <w:proofErr w:type="spellStart"/>
+      <w:r>
+        <w:t>AnswerControl</w:t>
+      </w:r>
+      <w:bookmarkEnd w:id="5"/>
+      <w:bookmarkEnd w:id="6"/>
+      <w:proofErr w:type="spellEnd"/>
+    </w:p>
+    <w:p/>
+    <w:p>
+      <w:proofErr w:type="spellStart"/>
+      <w:proofErr w:type="gramStart"/>
+      <w:r>
+        <w:t>AnswerController</w:t>
+      </w:r>
+      <w:proofErr w:type="spellEnd"/>
+      <w:r>
+        <w:t>()</w:t>
+      </w:r>
+      <w:proofErr w:type="gramEnd"/>
+    </w:p>
+    <w:p>
+      <w:r>
+        <w:tab/>
+      </w:r>
+    </w:p>
+    <w:p>
+      <w:proofErr w:type="spellStart"/>
+      <w:proofErr w:type="gramStart"/>
+      <w:r>
+        <w:t>FetchAnswerSubmission</w:t>
+      </w:r>
+      <w:proofErr w:type="spellEnd"/>
+      <w:r>
+        <w:t>(</w:t>
+      </w:r>
+      <w:proofErr w:type="gramEnd"/>
+      <w:r>
+        <w:t>) : answer submission</w:t>
+      </w:r>
+    </w:p>
+    <w:p>
+      <w:r>
+        <w:tab/>
+        <w:t>This fetches an answer</w:t>
+      </w:r>
+      <w:r>
+        <w:tab/>
+      </w:r>
+    </w:p>
+    <w:p>
+      <w:proofErr w:type="spellStart"/>
+      <w:proofErr w:type="gramStart"/>
+      <w:r>
+        <w:t>ProcessAnswerSubmission</w:t>
+      </w:r>
+      <w:proofErr w:type="spellEnd"/>
+      <w:r>
+        <w:t>(</w:t>
+      </w:r>
+      <w:proofErr w:type="gramEnd"/>
+      <w:r>
+        <w:t>submission :</w:t>
+      </w:r>
+      <w:proofErr w:type="spellStart"/>
+      <w:r>
+        <w:t>AnswerSubmission</w:t>
+      </w:r>
+      <w:proofErr w:type="spellEnd"/>
+      <w:r>
+        <w:t>)</w:t>
+      </w:r>
+    </w:p>
+    <w:p>
+      <w:proofErr w:type="spellStart"/>
+      <w:proofErr w:type="gramStart"/>
+      <w:r>
+        <w:lastRenderedPageBreak/>
+        <w:t>UpdateAnswerSubmission</w:t>
+      </w:r>
+      <w:proofErr w:type="spellEnd"/>
+      <w:r>
+        <w:t>(</w:t>
+      </w:r>
+      <w:proofErr w:type="gramEnd"/>
+      <w:r>
+        <w:t xml:space="preserve">submission: </w:t>
+      </w:r>
+      <w:proofErr w:type="spellStart"/>
+      <w:r>
+        <w:t>AnswerSubmission</w:t>
+      </w:r>
+      <w:proofErr w:type="spellEnd"/>
+      <w:r>
+        <w:t>)</w:t>
+      </w:r>
+    </w:p>
+    <w:p>
+      <w:pPr>
+        <w:spacing w:after="0" w:line="240" w:lineRule="auto"/>
+        <w:ind w:firstLine="720"/>
+      </w:pPr>
     </w:p>
     <w:sectPr>
       <w:pgSz w:w="12240" w:h="15840"/>

</xml_diff>